<commit_message>
Updates to align TechZone changes
</commit_message>
<xml_diff>
--- a/MAS SNO on TechZone.docx
+++ b/MAS SNO on TechZone.docx
@@ -1,6 +1,6 @@
 
 <file path=word/document.xml><?xml version="1.0" encoding="utf-8"?>
-<w:document xmlns:wpc="http://schemas.microsoft.com/office/word/2010/wordprocessingCanvas" xmlns:cx="http://schemas.microsoft.com/office/drawing/2014/chartex" xmlns:cx1="http://schemas.microsoft.com/office/drawing/2015/9/8/chartex" xmlns:cx2="http://schemas.microsoft.com/office/drawing/2015/10/21/chartex" xmlns:cx3="http://schemas.microsoft.com/office/drawing/2016/5/9/chartex" xmlns:cx4="http://schemas.microsoft.com/office/drawing/2016/5/10/chartex" xmlns:cx5="http://schemas.microsoft.com/office/drawing/2016/5/11/chartex" xmlns:cx6="http://schemas.microsoft.com/office/drawing/2016/5/12/chartex" xmlns:cx7="http://schemas.microsoft.com/office/drawing/2016/5/13/chartex" xmlns:cx8="http://schemas.microsoft.com/office/drawing/2016/5/14/chartex" xmlns:mc="http://schemas.openxmlformats.org/markup-compatibility/2006" xmlns:aink="http://schemas.microsoft.com/office/drawing/2016/ink" xmlns:am3d="http://schemas.microsoft.com/office/drawing/2017/model3d" xmlns:o="urn:schemas-microsoft-com:office:office" xmlns:oel="http://schemas.microsoft.com/office/2019/extlst" xmlns:r="http://schemas.openxmlformats.org/officeDocument/2006/relationships" xmlns:m="http://schemas.openxmlformats.org/officeDocument/2006/math" xmlns:v="urn:schemas-microsoft-com:vml" xmlns:wp14="http://schemas.microsoft.com/office/word/2010/wordprocessingDrawing" xmlns:wp="http://schemas.openxmlformats.org/drawingml/2006/wordprocessingDrawing" xmlns:w10="urn:schemas-microsoft-com:office:word" xmlns:w="http://schemas.openxmlformats.org/wordprocessingml/2006/main" xmlns:w14="http://schemas.microsoft.com/office/word/2010/wordml" xmlns:w15="http://schemas.microsoft.com/office/word/2012/wordml" xmlns:w16cex="http://schemas.microsoft.com/office/word/2018/wordml/cex" xmlns:w16cid="http://schemas.microsoft.com/office/word/2016/wordml/cid" xmlns:w16="http://schemas.microsoft.com/office/word/2018/wordml" xmlns:w16du="http://schemas.microsoft.com/office/word/2023/wordml/word16du" xmlns:w16sdtdh="http://schemas.microsoft.com/office/word/2020/wordml/sdtdatahash" xmlns:w16se="http://schemas.microsoft.com/office/word/2015/wordml/symex" xmlns:wpg="http://schemas.microsoft.com/office/word/2010/wordprocessingGroup" xmlns:wpi="http://schemas.microsoft.com/office/word/2010/wordprocessingInk" xmlns:wne="http://schemas.microsoft.com/office/word/2006/wordml" xmlns:wps="http://schemas.microsoft.com/office/word/2010/wordprocessingShape" mc:Ignorable="w14 w15 w16se w16cid w16 w16cex w16sdtdh w16du wp14">
+<w:document xmlns:wpc="http://schemas.microsoft.com/office/word/2010/wordprocessingCanvas" xmlns:cx="http://schemas.microsoft.com/office/drawing/2014/chartex" xmlns:cx1="http://schemas.microsoft.com/office/drawing/2015/9/8/chartex" xmlns:cx2="http://schemas.microsoft.com/office/drawing/2015/10/21/chartex" xmlns:cx3="http://schemas.microsoft.com/office/drawing/2016/5/9/chartex" xmlns:cx4="http://schemas.microsoft.com/office/drawing/2016/5/10/chartex" xmlns:cx5="http://schemas.microsoft.com/office/drawing/2016/5/11/chartex" xmlns:cx6="http://schemas.microsoft.com/office/drawing/2016/5/12/chartex" xmlns:cx7="http://schemas.microsoft.com/office/drawing/2016/5/13/chartex" xmlns:cx8="http://schemas.microsoft.com/office/drawing/2016/5/14/chartex" xmlns:mc="http://schemas.openxmlformats.org/markup-compatibility/2006" xmlns:aink="http://schemas.microsoft.com/office/drawing/2016/ink" xmlns:am3d="http://schemas.microsoft.com/office/drawing/2017/model3d" xmlns:o="urn:schemas-microsoft-com:office:office" xmlns:oel="http://schemas.microsoft.com/office/2019/extlst" xmlns:r="http://schemas.openxmlformats.org/officeDocument/2006/relationships" xmlns:m="http://schemas.openxmlformats.org/officeDocument/2006/math" xmlns:v="urn:schemas-microsoft-com:vml" xmlns:wp14="http://schemas.microsoft.com/office/word/2010/wordprocessingDrawing" xmlns:wp="http://schemas.openxmlformats.org/drawingml/2006/wordprocessingDrawing" xmlns:w10="urn:schemas-microsoft-com:office:word" xmlns:w="http://schemas.openxmlformats.org/wordprocessingml/2006/main" xmlns:w14="http://schemas.microsoft.com/office/word/2010/wordml" xmlns:w15="http://schemas.microsoft.com/office/word/2012/wordml" xmlns:w16cex="http://schemas.microsoft.com/office/word/2018/wordml/cex" xmlns:w16cid="http://schemas.microsoft.com/office/word/2016/wordml/cid" xmlns:w16="http://schemas.microsoft.com/office/word/2018/wordml" xmlns:w16du="http://schemas.microsoft.com/office/word/2023/wordml/word16du" xmlns:w16sdtdh="http://schemas.microsoft.com/office/word/2020/wordml/sdtdatahash" xmlns:w16sdtfl="http://schemas.microsoft.com/office/word/2024/wordml/sdtformatlock" xmlns:w16se="http://schemas.microsoft.com/office/word/2015/wordml/symex" xmlns:wpg="http://schemas.microsoft.com/office/word/2010/wordprocessingGroup" xmlns:wpi="http://schemas.microsoft.com/office/word/2010/wordprocessingInk" xmlns:wne="http://schemas.microsoft.com/office/word/2006/wordml" xmlns:wps="http://schemas.microsoft.com/office/word/2010/wordprocessingShape" mc:Ignorable="w14 w15 w16se w16cid w16 w16cex w16sdtdh w16sdtfl w16du wp14">
   <w:body>
     <w:p>
       <w:r>
@@ -25,7 +25,7 @@
           <w:noProof/>
         </w:rPr>
         <w:drawing>
-          <wp:inline distT="0" distB="0" distL="0" distR="0" wp14:anchorId="3DEA2F23" wp14:editId="08C95A6B">
+          <wp:inline distT="0" distB="0" distL="0" distR="0" wp14:anchorId="3DEA2F23" wp14:editId="33E2A952">
             <wp:extent cx="4148455" cy="2541246"/>
             <wp:effectExtent l="0" t="0" r="4445" b="0"/>
             <wp:docPr id="49" name="Picture 49"/>
@@ -269,32 +269,58 @@
     </w:p>
     <w:p>
       <w:r>
-        <w:t xml:space="preserve">Navigate to </w:t>
+        <w:t>Login into TechZone (</w:t>
       </w:r>
       <w:hyperlink r:id="rId8" w:history="1">
         <w:r>
           <w:rPr>
             <w:rStyle w:val="Hyperlink"/>
           </w:rPr>
-          <w:t>https://techzone.ibm.com/collection/ocp-gymnasium</w:t>
+          <w:t>https://techzone.ibm.com</w:t>
         </w:r>
       </w:hyperlink>
-    </w:p>
-    <w:p>
-      <w:r>
-        <w:t>Log into IBM and you should see:</w:t>
-      </w:r>
-    </w:p>
-    <w:p>
-      <w:r>
-        <w:rPr>
-          <w:noProof/>
-        </w:rPr>
+      <w:r>
+        <w:t>), then search for “</w:t>
+      </w:r>
+      <w:r>
+        <w:t>TechZone Certified Base Images</w:t>
+      </w:r>
+      <w:r>
+        <w:t>” that should lead you to the collection pointed by this link:</w:t>
+      </w:r>
+      <w:r>
+        <w:t xml:space="preserve"> </w:t>
+      </w:r>
+      <w:hyperlink r:id="rId9" w:history="1">
+        <w:r>
+          <w:rPr>
+            <w:rStyle w:val="Hyperlink"/>
+          </w:rPr>
+          <w:t>https://te</w:t>
+        </w:r>
+        <w:r>
+          <w:rPr>
+            <w:rStyle w:val="Hyperlink"/>
+          </w:rPr>
+          <w:t>chzone.ibm.com/collection/5fb3200cec8dd00017c57f20</w:t>
+        </w:r>
+      </w:hyperlink>
+    </w:p>
+    <w:p>
+      <w:r>
         <w:drawing>
-          <wp:inline distT="0" distB="0" distL="0" distR="0" wp14:anchorId="7BFF6634" wp14:editId="0022BD09">
-            <wp:extent cx="3708400" cy="2360144"/>
-            <wp:effectExtent l="0" t="0" r="6350" b="2540"/>
-            <wp:docPr id="1" name="Picture 1" descr="Graphical user interface, website&#10;&#10;Description automatically generated"/>
+          <wp:anchor distT="0" distB="0" distL="114300" distR="114300" simplePos="0" relativeHeight="251678720" behindDoc="0" locked="0" layoutInCell="1" allowOverlap="1" wp14:anchorId="5209E7B9" wp14:editId="090CE422">
+            <wp:simplePos x="0" y="0"/>
+            <wp:positionH relativeFrom="column">
+              <wp:posOffset>-9525</wp:posOffset>
+            </wp:positionH>
+            <wp:positionV relativeFrom="paragraph">
+              <wp:posOffset>198755</wp:posOffset>
+            </wp:positionV>
+            <wp:extent cx="1694815" cy="2103755"/>
+            <wp:effectExtent l="0" t="0" r="635" b="0"/>
+            <wp:wrapSquare wrapText="bothSides"/>
+            <wp:docPr id="1947610283" name="Picture 1" descr="A screenshot of a phone&#10;&#10;Description automatically generated"/>
             <wp:cNvGraphicFramePr>
               <a:graphicFrameLocks xmlns:a="http://schemas.openxmlformats.org/drawingml/2006/main" noChangeAspect="1"/>
             </wp:cNvGraphicFramePr>
@@ -302,11 +328,17 @@
               <a:graphicData uri="http://schemas.openxmlformats.org/drawingml/2006/picture">
                 <pic:pic xmlns:pic="http://schemas.openxmlformats.org/drawingml/2006/picture">
                   <pic:nvPicPr>
-                    <pic:cNvPr id="1" name="Picture 1" descr="Graphical user interface, website&#10;&#10;Description automatically generated"/>
+                    <pic:cNvPr id="1947610283" name="Picture 1" descr="A screenshot of a phone&#10;&#10;Description automatically generated"/>
                     <pic:cNvPicPr/>
                   </pic:nvPicPr>
                   <pic:blipFill>
-                    <a:blip r:embed="rId9"/>
+                    <a:blip r:embed="rId10" cstate="print">
+                      <a:extLst>
+                        <a:ext uri="{28A0092B-C50C-407E-A947-70E740481C1C}">
+                          <a14:useLocalDpi xmlns:a14="http://schemas.microsoft.com/office/drawing/2010/main" val="0"/>
+                        </a:ext>
+                      </a:extLst>
+                    </a:blip>
                     <a:stretch>
                       <a:fillRect/>
                     </a:stretch>
@@ -314,7 +346,7 @@
                   <pic:spPr>
                     <a:xfrm>
                       <a:off x="0" y="0"/>
-                      <a:ext cx="3725040" cy="2370734"/>
+                      <a:ext cx="1694815" cy="2103755"/>
                     </a:xfrm>
                     <a:prstGeom prst="rect">
                       <a:avLst/>
@@ -323,71 +355,71 @@
                 </pic:pic>
               </a:graphicData>
             </a:graphic>
-          </wp:inline>
+            <wp14:sizeRelH relativeFrom="page">
+              <wp14:pctWidth>0</wp14:pctWidth>
+            </wp14:sizeRelH>
+            <wp14:sizeRelV relativeFrom="page">
+              <wp14:pctHeight>0</wp14:pctHeight>
+            </wp14:sizeRelV>
+          </wp:anchor>
         </w:drawing>
       </w:r>
-    </w:p>
-    <w:p>
+      <w:r>
+        <w:t>In the left menu, click on “</w:t>
+      </w:r>
+      <w:r>
+        <w:t>VMWare on IBM Cloud Environments</w:t>
+      </w:r>
+      <w:r>
+        <w:t>”</w:t>
+      </w:r>
+      <w:r>
+        <w:t>.</w:t>
+      </w:r>
+    </w:p>
+    <w:p>
+      <w:r>
+        <w:t>In the list of tiles that will appear, scroll down to find the one called “</w:t>
+      </w:r>
+      <w:r>
+        <w:t>Request vCenter access (OCP Gym)</w:t>
+      </w:r>
+      <w:r>
+        <w:t>”.</w:t>
+      </w:r>
+    </w:p>
+    <w:p/>
+    <w:p>
+      <w:r>
+        <w:t>Click on the “IBM Cloud environment” button at the bottom of the tile, which will turn into “Reserve it” when hovering over it with the mouse.</w:t>
+      </w:r>
+    </w:p>
+    <w:p>
+      <w:r>
+        <w:br w:type="page"/>
+      </w:r>
+    </w:p>
+    <w:p>
+      <w:pPr>
+        <w:pBdr>
+          <w:bottom w:val="single" w:sz="6" w:space="1" w:color="auto"/>
+        </w:pBdr>
+      </w:pPr>
       <w:r>
         <w:lastRenderedPageBreak/>
-        <w:t>Scroll down till you see the environment section:</w:t>
-      </w:r>
-    </w:p>
-    <w:p>
-      <w:r>
-        <w:rPr>
-          <w:noProof/>
-        </w:rPr>
-        <w:drawing>
-          <wp:inline distT="0" distB="0" distL="0" distR="0" wp14:anchorId="78C186BB" wp14:editId="6D952706">
-            <wp:extent cx="3492500" cy="1724982"/>
-            <wp:effectExtent l="0" t="0" r="0" b="8890"/>
-            <wp:docPr id="2" name="Picture 2" descr="Graphical user interface, text, application&#10;&#10;Description automatically generated"/>
-            <wp:cNvGraphicFramePr>
-              <a:graphicFrameLocks xmlns:a="http://schemas.openxmlformats.org/drawingml/2006/main" noChangeAspect="1"/>
-            </wp:cNvGraphicFramePr>
-            <a:graphic xmlns:a="http://schemas.openxmlformats.org/drawingml/2006/main">
-              <a:graphicData uri="http://schemas.openxmlformats.org/drawingml/2006/picture">
-                <pic:pic xmlns:pic="http://schemas.openxmlformats.org/drawingml/2006/picture">
-                  <pic:nvPicPr>
-                    <pic:cNvPr id="2" name="Picture 2" descr="Graphical user interface, text, application&#10;&#10;Description automatically generated"/>
-                    <pic:cNvPicPr/>
-                  </pic:nvPicPr>
-                  <pic:blipFill>
-                    <a:blip r:embed="rId10"/>
-                    <a:stretch>
-                      <a:fillRect/>
-                    </a:stretch>
-                  </pic:blipFill>
-                  <pic:spPr>
-                    <a:xfrm>
-                      <a:off x="0" y="0"/>
-                      <a:ext cx="3521057" cy="1739087"/>
-                    </a:xfrm>
-                    <a:prstGeom prst="rect">
-                      <a:avLst/>
-                    </a:prstGeom>
-                  </pic:spPr>
-                </pic:pic>
-              </a:graphicData>
-            </a:graphic>
-          </wp:inline>
-        </w:drawing>
-      </w:r>
-    </w:p>
-    <w:p>
-      <w:r>
-        <w:t>Click on the big Reserve button</w:t>
-      </w:r>
-    </w:p>
-    <w:p>
-      <w:pPr>
-        <w:pBdr>
-          <w:bottom w:val="single" w:sz="6" w:space="1" w:color="auto"/>
-        </w:pBdr>
-      </w:pPr>
-      <w:r>
-        <w:t>In the Create a Reservation page input:</w:t>
+        <w:t>In the Create a Reservation page</w:t>
+      </w:r>
+      <w:r>
+        <w:t>, decide your reservation type (normally</w:t>
+      </w:r>
+      <w:r>
+        <w:t xml:space="preserve"> a “</w:t>
+      </w:r>
+      <w:r>
+        <w:t>Single environment reservation</w:t>
+      </w:r>
+      <w:r>
+        <w:t>” to be “Reserve now”) and then fill in the remaining information:</w:t>
       </w:r>
     </w:p>
     <w:p>
@@ -409,7 +441,13 @@
         <w:t>Purpose</w:t>
       </w:r>
       <w:r>
-        <w:t>: Practice / Self education</w:t>
+        <w:t xml:space="preserve">: </w:t>
+      </w:r>
+      <w:r>
+        <w:t>E</w:t>
+      </w:r>
+      <w:r>
+        <w:t>ducation</w:t>
       </w:r>
       <w:r>
         <w:br/>
@@ -450,7 +488,10 @@
         </w:pBdr>
       </w:pPr>
       <w:r>
-        <w:t>Click Submit button, you will see this message:</w:t>
+        <w:t>Agree to the T&amp;C and c</w:t>
+      </w:r>
+      <w:r>
+        <w:t>lick Submit button, you will see this message:</w:t>
       </w:r>
     </w:p>
     <w:p>
@@ -564,52 +605,52 @@
         </w:pBdr>
       </w:pPr>
       <w:r>
+        <w:t>You should also have received an email that “</w:t>
+      </w:r>
+      <w:r>
+        <w:t>Your environment/access request is provisioning</w:t>
+      </w:r>
+      <w:r>
+        <w:t>”</w:t>
+      </w:r>
+    </w:p>
+    <w:p>
+      <w:pPr>
+        <w:pBdr>
+          <w:bottom w:val="single" w:sz="6" w:space="1" w:color="auto"/>
+        </w:pBdr>
+      </w:pPr>
+      <w:r>
+        <w:t>When the environment is ready, you will receive another email with subject “</w:t>
+      </w:r>
+      <w:r>
+        <w:t>Your environment is ready</w:t>
+      </w:r>
+      <w:r>
+        <w:t>”</w:t>
+      </w:r>
+    </w:p>
+    <w:p>
+      <w:pPr>
+        <w:pBdr>
+          <w:bottom w:val="single" w:sz="6" w:space="1" w:color="auto"/>
+        </w:pBdr>
+      </w:pPr>
+      <w:r>
+        <w:t>If you want, you can extend the expiration using the 3 dots menu</w:t>
+      </w:r>
+    </w:p>
+    <w:p>
+      <w:pPr>
+        <w:pBdr>
+          <w:bottom w:val="single" w:sz="6" w:space="1" w:color="auto"/>
+        </w:pBdr>
+      </w:pPr>
+      <w:r>
+        <w:rPr>
+          <w:noProof/>
+        </w:rPr>
         <w:lastRenderedPageBreak/>
-        <w:t>You should also have received an email that “</w:t>
-      </w:r>
-      <w:r>
-        <w:t>Your environment/access request is provisioning</w:t>
-      </w:r>
-      <w:r>
-        <w:t>”</w:t>
-      </w:r>
-    </w:p>
-    <w:p>
-      <w:pPr>
-        <w:pBdr>
-          <w:bottom w:val="single" w:sz="6" w:space="1" w:color="auto"/>
-        </w:pBdr>
-      </w:pPr>
-      <w:r>
-        <w:t>When the environment is ready, you will receive another email with subject “</w:t>
-      </w:r>
-      <w:r>
-        <w:t>Your environment is ready</w:t>
-      </w:r>
-      <w:r>
-        <w:t>”</w:t>
-      </w:r>
-    </w:p>
-    <w:p>
-      <w:pPr>
-        <w:pBdr>
-          <w:bottom w:val="single" w:sz="6" w:space="1" w:color="auto"/>
-        </w:pBdr>
-      </w:pPr>
-      <w:r>
-        <w:t>If you want, you can extend the expiration using the 3 dots menu</w:t>
-      </w:r>
-    </w:p>
-    <w:p>
-      <w:pPr>
-        <w:pBdr>
-          <w:bottom w:val="single" w:sz="6" w:space="1" w:color="auto"/>
-        </w:pBdr>
-      </w:pPr>
-      <w:r>
-        <w:rPr>
-          <w:noProof/>
-        </w:rPr>
         <w:drawing>
           <wp:inline distT="0" distB="0" distL="0" distR="0" wp14:anchorId="3058AEF5" wp14:editId="1678E65C">
             <wp:extent cx="1699628" cy="1694544"/>
@@ -848,7 +889,6 @@
         <w:rPr>
           <w:noProof/>
         </w:rPr>
-        <w:lastRenderedPageBreak/>
         <w:drawing>
           <wp:inline distT="0" distB="0" distL="0" distR="0" wp14:anchorId="08FE96B3" wp14:editId="34ACC5F4">
             <wp:extent cx="2624226" cy="1053616"/>
@@ -893,6 +933,7 @@
         </w:pBdr>
       </w:pPr>
       <w:r>
+        <w:lastRenderedPageBreak/>
         <w:t>Click on the Remote Desktop option to open the Bastion remote desktop. The Bastion runs RHEL, therefore you can use the “Activities” button at the top left to open a tile and click on the Firefox icon.</w:t>
       </w:r>
     </w:p>
@@ -953,10 +994,10 @@
             <v:path o:extrusionok="f" gradientshapeok="t" o:connecttype="rect"/>
             <o:lock v:ext="edit" aspectratio="t"/>
           </v:shapetype>
-          <v:shape id="_x0000_i1025" type="#_x0000_t75" style="width:468pt;height:83.25pt" o:ole="">
+          <v:shape id="_x0000_i1025" type="#_x0000_t75" style="width:467.65pt;height:83.25pt" o:ole="">
             <v:imagedata r:id="rId19" o:title=""/>
           </v:shape>
-          <o:OLEObject Type="Embed" ProgID="Unknown" ShapeID="_x0000_i1025" DrawAspect="Content" ObjectID="_1783151285" r:id="rId20"/>
+          <o:OLEObject Type="Embed" ProgID="Unknown" ShapeID="_x0000_i1025" DrawAspect="Content" ObjectID="_1800081841" r:id="rId20"/>
         </w:object>
       </w:r>
     </w:p>
@@ -985,7 +1026,7 @@
             <w10:borderbottom type="single" width="4"/>
             <w10:borderright type="single" width="4"/>
           </v:shape>
-          <o:OLEObject Type="Embed" ProgID="Unknown" ShapeID="_x0000_i1026" DrawAspect="Content" ObjectID="_1783151286" r:id="rId22"/>
+          <o:OLEObject Type="Embed" ProgID="Unknown" ShapeID="_x0000_i1026" DrawAspect="Content" ObjectID="_1800081842" r:id="rId22"/>
         </w:object>
       </w:r>
     </w:p>
@@ -1152,54 +1193,51 @@
         <w:t xml:space="preserve"> and </w:t>
       </w:r>
       <w:r>
-        <w:t xml:space="preserve">accept all the defaults (i.e. location of files, no passphrase, etc.). When done, you can find your SSH public key </w:t>
-      </w:r>
+        <w:t xml:space="preserve">accept all the defaults (i.e. location of files, no passphrase, etc.). When done, you can find your SSH public key in the </w:t>
+      </w:r>
+      <w:r>
+        <w:rPr>
+          <w:rFonts w:ascii="Courier New" w:hAnsi="Courier New" w:cs="Courier New"/>
+        </w:rPr>
+        <w:t>~/.ssh</w:t>
+      </w:r>
+      <w:r>
+        <w:t xml:space="preserve"> folder. Keep in mind that you may also avoid to upload your SSH public key, but this will prevent you in the future from accessing the node using SSH.</w:t>
+      </w:r>
+    </w:p>
+    <w:p>
+      <w:pPr>
+        <w:pBdr>
+          <w:bottom w:val="single" w:sz="6" w:space="1" w:color="auto"/>
+        </w:pBdr>
+      </w:pPr>
+      <w:r>
+        <w:t>After the Discovery ISO has been generated, i</w:t>
+      </w:r>
+      <w:r>
+        <w:t>n the following dialog, click the “</w:t>
+      </w:r>
+      <w:r>
+        <w:t xml:space="preserve">Download Discovery ISO” button and save the ISO file on </w:t>
+      </w:r>
+      <w:r>
+        <w:t>the Bastion</w:t>
+      </w:r>
+      <w:r>
+        <w:t xml:space="preserve"> computer. It will have a filename like this: </w:t>
+      </w:r>
+      <w:r>
+        <w:t>e430fdbb-8c63-4b42-b15f-62bd3d8fbef0-discovery.iso</w:t>
+      </w:r>
+    </w:p>
+    <w:p>
+      <w:pPr>
+        <w:pBdr>
+          <w:bottom w:val="single" w:sz="6" w:space="1" w:color="auto"/>
+        </w:pBdr>
+      </w:pPr>
       <w:r>
         <w:lastRenderedPageBreak/>
-        <w:t xml:space="preserve">in the </w:t>
-      </w:r>
-      <w:r>
-        <w:rPr>
-          <w:rFonts w:ascii="Courier New" w:hAnsi="Courier New" w:cs="Courier New"/>
-        </w:rPr>
-        <w:t>~/.ssh</w:t>
-      </w:r>
-      <w:r>
-        <w:t xml:space="preserve"> folder. Keep in mind that you may also avoid to upload your SSH public key, but this will prevent you in the future from accessing the node using SSH.</w:t>
-      </w:r>
-    </w:p>
-    <w:p>
-      <w:pPr>
-        <w:pBdr>
-          <w:bottom w:val="single" w:sz="6" w:space="1" w:color="auto"/>
-        </w:pBdr>
-      </w:pPr>
-      <w:r>
-        <w:t>After the Discovery ISO has been generated, i</w:t>
-      </w:r>
-      <w:r>
-        <w:t>n the following dialog, click the “</w:t>
-      </w:r>
-      <w:r>
-        <w:t xml:space="preserve">Download Discovery ISO” button and save the ISO file on </w:t>
-      </w:r>
-      <w:r>
-        <w:t>the Bastion</w:t>
-      </w:r>
-      <w:r>
-        <w:t xml:space="preserve"> computer. It will have a filename like this: </w:t>
-      </w:r>
-      <w:r>
-        <w:t>e430fdbb-8c63-4b42-b15f-62bd3d8fbef0-discovery.iso</w:t>
-      </w:r>
-    </w:p>
-    <w:p>
-      <w:pPr>
-        <w:pBdr>
-          <w:bottom w:val="single" w:sz="6" w:space="1" w:color="auto"/>
-        </w:pBdr>
-      </w:pPr>
-      <w:r>
         <w:t>Close the dialog. We’ll come back to this screen later, but now we want to upload the ISO into</w:t>
       </w:r>
       <w:r>
@@ -1344,10 +1382,10 @@
       </w:pPr>
       <w:r>
         <w:object w:dxaOrig="21265" w:dyaOrig="10660" w14:anchorId="4678C3F7">
-          <v:shape id="_x0000_i1027" type="#_x0000_t75" style="width:198pt;height:99pt" o:ole="">
+          <v:shape id="_x0000_i1027" type="#_x0000_t75" style="width:197.65pt;height:99pt" o:ole="">
             <v:imagedata r:id="rId25" o:title=""/>
           </v:shape>
-          <o:OLEObject Type="Embed" ProgID="Unknown" ShapeID="_x0000_i1027" DrawAspect="Content" ObjectID="_1783151287" r:id="rId26"/>
+          <o:OLEObject Type="Embed" ProgID="Unknown" ShapeID="_x0000_i1027" DrawAspect="Content" ObjectID="_1800081843" r:id="rId26"/>
         </w:object>
       </w:r>
     </w:p>
@@ -1415,20 +1453,20 @@
         </w:pBdr>
       </w:pPr>
       <w:r>
+        <w:t>On the right side select “files”</w:t>
+      </w:r>
+    </w:p>
+    <w:p>
+      <w:pPr>
+        <w:pBdr>
+          <w:bottom w:val="single" w:sz="6" w:space="1" w:color="auto"/>
+        </w:pBdr>
+      </w:pPr>
+      <w:r>
+        <w:rPr>
+          <w:noProof/>
+        </w:rPr>
         <w:lastRenderedPageBreak/>
-        <w:t>On the right side select “files”</w:t>
-      </w:r>
-    </w:p>
-    <w:p>
-      <w:pPr>
-        <w:pBdr>
-          <w:bottom w:val="single" w:sz="6" w:space="1" w:color="auto"/>
-        </w:pBdr>
-      </w:pPr>
-      <w:r>
-        <w:rPr>
-          <w:noProof/>
-        </w:rPr>
         <w:drawing>
           <wp:inline distT="0" distB="0" distL="0" distR="0" wp14:anchorId="055BE3AA" wp14:editId="1878D548">
             <wp:extent cx="3208898" cy="2075842"/>
@@ -1659,20 +1697,20 @@
         </w:pBdr>
       </w:pPr>
       <w:r>
+        <w:t>Scroll to the bottom and click on the resource pool where the bastion and the router are also contained.</w:t>
+      </w:r>
+    </w:p>
+    <w:p>
+      <w:pPr>
+        <w:pBdr>
+          <w:bottom w:val="single" w:sz="6" w:space="1" w:color="auto"/>
+        </w:pBdr>
+      </w:pPr>
+      <w:r>
+        <w:rPr>
+          <w:noProof/>
+        </w:rPr>
         <w:lastRenderedPageBreak/>
-        <w:t>Scroll to the bottom and click on the resource pool where the bastion and the router are also contained.</w:t>
-      </w:r>
-    </w:p>
-    <w:p>
-      <w:pPr>
-        <w:pBdr>
-          <w:bottom w:val="single" w:sz="6" w:space="1" w:color="auto"/>
-        </w:pBdr>
-      </w:pPr>
-      <w:r>
-        <w:rPr>
-          <w:noProof/>
-        </w:rPr>
         <w:drawing>
           <wp:inline distT="0" distB="0" distL="0" distR="0" wp14:anchorId="066EE594" wp14:editId="7AD0D16A">
             <wp:extent cx="2507990" cy="1213535"/>
@@ -1961,17 +1999,17 @@
         </w:pBdr>
       </w:pPr>
       <w:r>
+        <w:t>Click Next. Select compatibility ESXi 7.0 U2 and later.</w:t>
+      </w:r>
+    </w:p>
+    <w:p>
+      <w:pPr>
+        <w:pBdr>
+          <w:bottom w:val="single" w:sz="6" w:space="1" w:color="auto"/>
+        </w:pBdr>
+      </w:pPr>
+      <w:r>
         <w:lastRenderedPageBreak/>
-        <w:t>Click Next. Select compatibility ESXi 7.0 U2 and later.</w:t>
-      </w:r>
-    </w:p>
-    <w:p>
-      <w:pPr>
-        <w:pBdr>
-          <w:bottom w:val="single" w:sz="6" w:space="1" w:color="auto"/>
-        </w:pBdr>
-      </w:pPr>
-      <w:r>
         <w:t>Click Next. Select Guest OS Family Linux and Version RHEL 8 64 bit</w:t>
       </w:r>
     </w:p>
@@ -6274,34 +6312,29 @@
         <w:ind w:left="54"/>
         <w:rPr>
           <w:rFonts w:ascii="Courier New" w:hAnsi="Courier New" w:cs="Courier New"/>
-          <w:lang w:val="it-IT"/>
-        </w:rPr>
-      </w:pPr>
-      <w:r>
-        <w:rPr>
-          <w:rFonts w:ascii="Courier New" w:hAnsi="Courier New" w:cs="Courier New"/>
-          <w:lang w:val="it-IT"/>
+        </w:rPr>
+      </w:pPr>
+      <w:r>
+        <w:rPr>
+          <w:rFonts w:ascii="Courier New" w:hAnsi="Courier New" w:cs="Courier New"/>
         </w:rPr>
         <w:t>curl -</w:t>
       </w:r>
       <w:r>
         <w:rPr>
           <w:rFonts w:ascii="Courier New" w:hAnsi="Courier New" w:cs="Courier New"/>
-          <w:lang w:val="it-IT"/>
         </w:rPr>
         <w:t>L</w:t>
       </w:r>
       <w:r>
         <w:rPr>
           <w:rFonts w:ascii="Courier New" w:hAnsi="Courier New" w:cs="Courier New"/>
-          <w:lang w:val="it-IT"/>
         </w:rPr>
         <w:t xml:space="preserve">O </w:t>
       </w:r>
       <w:r>
         <w:rPr>
           <w:rFonts w:ascii="Courier New" w:hAnsi="Courier New" w:cs="Courier New"/>
-          <w:lang w:val="it-IT"/>
         </w:rPr>
         <w:t>https://mirror.openshift.com/pub/openshift-v4/x86_64/clients/ocp/stable-4.12/openshift-client-linux.tar.gz</w:t>
       </w:r>
@@ -7322,7 +7355,7 @@
 </file>
 
 <file path=word/endnotes.xml><?xml version="1.0" encoding="utf-8"?>
-<w:endnotes xmlns:wpc="http://schemas.microsoft.com/office/word/2010/wordprocessingCanvas" xmlns:cx="http://schemas.microsoft.com/office/drawing/2014/chartex" xmlns:cx1="http://schemas.microsoft.com/office/drawing/2015/9/8/chartex" xmlns:cx2="http://schemas.microsoft.com/office/drawing/2015/10/21/chartex" xmlns:cx3="http://schemas.microsoft.com/office/drawing/2016/5/9/chartex" xmlns:cx4="http://schemas.microsoft.com/office/drawing/2016/5/10/chartex" xmlns:cx5="http://schemas.microsoft.com/office/drawing/2016/5/11/chartex" xmlns:cx6="http://schemas.microsoft.com/office/drawing/2016/5/12/chartex" xmlns:cx7="http://schemas.microsoft.com/office/drawing/2016/5/13/chartex" xmlns:cx8="http://schemas.microsoft.com/office/drawing/2016/5/14/chartex" xmlns:mc="http://schemas.openxmlformats.org/markup-compatibility/2006" xmlns:aink="http://schemas.microsoft.com/office/drawing/2016/ink" xmlns:am3d="http://schemas.microsoft.com/office/drawing/2017/model3d" xmlns:o="urn:schemas-microsoft-com:office:office" xmlns:oel="http://schemas.microsoft.com/office/2019/extlst" xmlns:r="http://schemas.openxmlformats.org/officeDocument/2006/relationships" xmlns:m="http://schemas.openxmlformats.org/officeDocument/2006/math" xmlns:v="urn:schemas-microsoft-com:vml" xmlns:wp14="http://schemas.microsoft.com/office/word/2010/wordprocessingDrawing" xmlns:wp="http://schemas.openxmlformats.org/drawingml/2006/wordprocessingDrawing" xmlns:w10="urn:schemas-microsoft-com:office:word" xmlns:w="http://schemas.openxmlformats.org/wordprocessingml/2006/main" xmlns:w14="http://schemas.microsoft.com/office/word/2010/wordml" xmlns:w15="http://schemas.microsoft.com/office/word/2012/wordml" xmlns:w16cex="http://schemas.microsoft.com/office/word/2018/wordml/cex" xmlns:w16cid="http://schemas.microsoft.com/office/word/2016/wordml/cid" xmlns:w16="http://schemas.microsoft.com/office/word/2018/wordml" xmlns:w16du="http://schemas.microsoft.com/office/word/2023/wordml/word16du" xmlns:w16sdtdh="http://schemas.microsoft.com/office/word/2020/wordml/sdtdatahash" xmlns:w16se="http://schemas.microsoft.com/office/word/2015/wordml/symex" xmlns:wpg="http://schemas.microsoft.com/office/word/2010/wordprocessingGroup" xmlns:wpi="http://schemas.microsoft.com/office/word/2010/wordprocessingInk" xmlns:wne="http://schemas.microsoft.com/office/word/2006/wordml" xmlns:wps="http://schemas.microsoft.com/office/word/2010/wordprocessingShape" mc:Ignorable="w14 w15 w16se w16cid w16 w16cex w16sdtdh w16du wp14">
+<w:endnotes xmlns:wpc="http://schemas.microsoft.com/office/word/2010/wordprocessingCanvas" xmlns:cx="http://schemas.microsoft.com/office/drawing/2014/chartex" xmlns:cx1="http://schemas.microsoft.com/office/drawing/2015/9/8/chartex" xmlns:cx2="http://schemas.microsoft.com/office/drawing/2015/10/21/chartex" xmlns:cx3="http://schemas.microsoft.com/office/drawing/2016/5/9/chartex" xmlns:cx4="http://schemas.microsoft.com/office/drawing/2016/5/10/chartex" xmlns:cx5="http://schemas.microsoft.com/office/drawing/2016/5/11/chartex" xmlns:cx6="http://schemas.microsoft.com/office/drawing/2016/5/12/chartex" xmlns:cx7="http://schemas.microsoft.com/office/drawing/2016/5/13/chartex" xmlns:cx8="http://schemas.microsoft.com/office/drawing/2016/5/14/chartex" xmlns:mc="http://schemas.openxmlformats.org/markup-compatibility/2006" xmlns:aink="http://schemas.microsoft.com/office/drawing/2016/ink" xmlns:am3d="http://schemas.microsoft.com/office/drawing/2017/model3d" xmlns:o="urn:schemas-microsoft-com:office:office" xmlns:oel="http://schemas.microsoft.com/office/2019/extlst" xmlns:r="http://schemas.openxmlformats.org/officeDocument/2006/relationships" xmlns:m="http://schemas.openxmlformats.org/officeDocument/2006/math" xmlns:v="urn:schemas-microsoft-com:vml" xmlns:wp14="http://schemas.microsoft.com/office/word/2010/wordprocessingDrawing" xmlns:wp="http://schemas.openxmlformats.org/drawingml/2006/wordprocessingDrawing" xmlns:w10="urn:schemas-microsoft-com:office:word" xmlns:w="http://schemas.openxmlformats.org/wordprocessingml/2006/main" xmlns:w14="http://schemas.microsoft.com/office/word/2010/wordml" xmlns:w15="http://schemas.microsoft.com/office/word/2012/wordml" xmlns:w16cex="http://schemas.microsoft.com/office/word/2018/wordml/cex" xmlns:w16cid="http://schemas.microsoft.com/office/word/2016/wordml/cid" xmlns:w16="http://schemas.microsoft.com/office/word/2018/wordml" xmlns:w16du="http://schemas.microsoft.com/office/word/2023/wordml/word16du" xmlns:w16sdtdh="http://schemas.microsoft.com/office/word/2020/wordml/sdtdatahash" xmlns:w16sdtfl="http://schemas.microsoft.com/office/word/2024/wordml/sdtformatlock" xmlns:w16se="http://schemas.microsoft.com/office/word/2015/wordml/symex" xmlns:wpg="http://schemas.microsoft.com/office/word/2010/wordprocessingGroup" xmlns:wpi="http://schemas.microsoft.com/office/word/2010/wordprocessingInk" xmlns:wne="http://schemas.microsoft.com/office/word/2006/wordml" xmlns:wps="http://schemas.microsoft.com/office/word/2010/wordprocessingShape" mc:Ignorable="w14 w15 w16se w16cid w16 w16cex w16sdtdh w16sdtfl w16du wp14">
   <w:endnote w:type="separator" w:id="-1">
     <w:p>
       <w:pPr>
@@ -7347,7 +7380,7 @@
 </file>
 
 <file path=word/footer1.xml><?xml version="1.0" encoding="utf-8"?>
-<w:ftr xmlns:wpc="http://schemas.microsoft.com/office/word/2010/wordprocessingCanvas" xmlns:cx="http://schemas.microsoft.com/office/drawing/2014/chartex" xmlns:cx1="http://schemas.microsoft.com/office/drawing/2015/9/8/chartex" xmlns:cx2="http://schemas.microsoft.com/office/drawing/2015/10/21/chartex" xmlns:cx3="http://schemas.microsoft.com/office/drawing/2016/5/9/chartex" xmlns:cx4="http://schemas.microsoft.com/office/drawing/2016/5/10/chartex" xmlns:cx5="http://schemas.microsoft.com/office/drawing/2016/5/11/chartex" xmlns:cx6="http://schemas.microsoft.com/office/drawing/2016/5/12/chartex" xmlns:cx7="http://schemas.microsoft.com/office/drawing/2016/5/13/chartex" xmlns:cx8="http://schemas.microsoft.com/office/drawing/2016/5/14/chartex" xmlns:mc="http://schemas.openxmlformats.org/markup-compatibility/2006" xmlns:aink="http://schemas.microsoft.com/office/drawing/2016/ink" xmlns:am3d="http://schemas.microsoft.com/office/drawing/2017/model3d" xmlns:o="urn:schemas-microsoft-com:office:office" xmlns:oel="http://schemas.microsoft.com/office/2019/extlst" xmlns:r="http://schemas.openxmlformats.org/officeDocument/2006/relationships" xmlns:m="http://schemas.openxmlformats.org/officeDocument/2006/math" xmlns:v="urn:schemas-microsoft-com:vml" xmlns:wp14="http://schemas.microsoft.com/office/word/2010/wordprocessingDrawing" xmlns:wp="http://schemas.openxmlformats.org/drawingml/2006/wordprocessingDrawing" xmlns:w10="urn:schemas-microsoft-com:office:word" xmlns:w="http://schemas.openxmlformats.org/wordprocessingml/2006/main" xmlns:w14="http://schemas.microsoft.com/office/word/2010/wordml" xmlns:w15="http://schemas.microsoft.com/office/word/2012/wordml" xmlns:w16cex="http://schemas.microsoft.com/office/word/2018/wordml/cex" xmlns:w16cid="http://schemas.microsoft.com/office/word/2016/wordml/cid" xmlns:w16="http://schemas.microsoft.com/office/word/2018/wordml" xmlns:w16du="http://schemas.microsoft.com/office/word/2023/wordml/word16du" xmlns:w16sdtdh="http://schemas.microsoft.com/office/word/2020/wordml/sdtdatahash" xmlns:w16se="http://schemas.microsoft.com/office/word/2015/wordml/symex" xmlns:wpg="http://schemas.microsoft.com/office/word/2010/wordprocessingGroup" xmlns:wpi="http://schemas.microsoft.com/office/word/2010/wordprocessingInk" xmlns:wne="http://schemas.microsoft.com/office/word/2006/wordml" xmlns:wps="http://schemas.microsoft.com/office/word/2010/wordprocessingShape" mc:Ignorable="w14 w15 w16se w16cid w16 w16cex w16sdtdh w16du wp14">
+<w:ftr xmlns:wpc="http://schemas.microsoft.com/office/word/2010/wordprocessingCanvas" xmlns:cx="http://schemas.microsoft.com/office/drawing/2014/chartex" xmlns:cx1="http://schemas.microsoft.com/office/drawing/2015/9/8/chartex" xmlns:cx2="http://schemas.microsoft.com/office/drawing/2015/10/21/chartex" xmlns:cx3="http://schemas.microsoft.com/office/drawing/2016/5/9/chartex" xmlns:cx4="http://schemas.microsoft.com/office/drawing/2016/5/10/chartex" xmlns:cx5="http://schemas.microsoft.com/office/drawing/2016/5/11/chartex" xmlns:cx6="http://schemas.microsoft.com/office/drawing/2016/5/12/chartex" xmlns:cx7="http://schemas.microsoft.com/office/drawing/2016/5/13/chartex" xmlns:cx8="http://schemas.microsoft.com/office/drawing/2016/5/14/chartex" xmlns:mc="http://schemas.openxmlformats.org/markup-compatibility/2006" xmlns:aink="http://schemas.microsoft.com/office/drawing/2016/ink" xmlns:am3d="http://schemas.microsoft.com/office/drawing/2017/model3d" xmlns:o="urn:schemas-microsoft-com:office:office" xmlns:oel="http://schemas.microsoft.com/office/2019/extlst" xmlns:r="http://schemas.openxmlformats.org/officeDocument/2006/relationships" xmlns:m="http://schemas.openxmlformats.org/officeDocument/2006/math" xmlns:v="urn:schemas-microsoft-com:vml" xmlns:wp14="http://schemas.microsoft.com/office/word/2010/wordprocessingDrawing" xmlns:wp="http://schemas.openxmlformats.org/drawingml/2006/wordprocessingDrawing" xmlns:w10="urn:schemas-microsoft-com:office:word" xmlns:w="http://schemas.openxmlformats.org/wordprocessingml/2006/main" xmlns:w14="http://schemas.microsoft.com/office/word/2010/wordml" xmlns:w15="http://schemas.microsoft.com/office/word/2012/wordml" xmlns:w16cex="http://schemas.microsoft.com/office/word/2018/wordml/cex" xmlns:w16cid="http://schemas.microsoft.com/office/word/2016/wordml/cid" xmlns:w16="http://schemas.microsoft.com/office/word/2018/wordml" xmlns:w16du="http://schemas.microsoft.com/office/word/2023/wordml/word16du" xmlns:w16sdtdh="http://schemas.microsoft.com/office/word/2020/wordml/sdtdatahash" xmlns:w16sdtfl="http://schemas.microsoft.com/office/word/2024/wordml/sdtformatlock" xmlns:w16se="http://schemas.microsoft.com/office/word/2015/wordml/symex" xmlns:wpg="http://schemas.microsoft.com/office/word/2010/wordprocessingGroup" xmlns:wpi="http://schemas.microsoft.com/office/word/2010/wordprocessingInk" xmlns:wne="http://schemas.microsoft.com/office/word/2006/wordml" xmlns:wps="http://schemas.microsoft.com/office/word/2010/wordprocessingShape" mc:Ignorable="w14 w15 w16se w16cid w16 w16cex w16sdtdh w16sdtfl w16du wp14">
   <w:p>
     <w:pPr>
       <w:pStyle w:val="Footer"/>
@@ -7357,7 +7390,7 @@
 </file>
 
 <file path=word/footer2.xml><?xml version="1.0" encoding="utf-8"?>
-<w:ftr xmlns:wpc="http://schemas.microsoft.com/office/word/2010/wordprocessingCanvas" xmlns:cx="http://schemas.microsoft.com/office/drawing/2014/chartex" xmlns:cx1="http://schemas.microsoft.com/office/drawing/2015/9/8/chartex" xmlns:cx2="http://schemas.microsoft.com/office/drawing/2015/10/21/chartex" xmlns:cx3="http://schemas.microsoft.com/office/drawing/2016/5/9/chartex" xmlns:cx4="http://schemas.microsoft.com/office/drawing/2016/5/10/chartex" xmlns:cx5="http://schemas.microsoft.com/office/drawing/2016/5/11/chartex" xmlns:cx6="http://schemas.microsoft.com/office/drawing/2016/5/12/chartex" xmlns:cx7="http://schemas.microsoft.com/office/drawing/2016/5/13/chartex" xmlns:cx8="http://schemas.microsoft.com/office/drawing/2016/5/14/chartex" xmlns:mc="http://schemas.openxmlformats.org/markup-compatibility/2006" xmlns:aink="http://schemas.microsoft.com/office/drawing/2016/ink" xmlns:am3d="http://schemas.microsoft.com/office/drawing/2017/model3d" xmlns:o="urn:schemas-microsoft-com:office:office" xmlns:oel="http://schemas.microsoft.com/office/2019/extlst" xmlns:r="http://schemas.openxmlformats.org/officeDocument/2006/relationships" xmlns:m="http://schemas.openxmlformats.org/officeDocument/2006/math" xmlns:v="urn:schemas-microsoft-com:vml" xmlns:wp14="http://schemas.microsoft.com/office/word/2010/wordprocessingDrawing" xmlns:wp="http://schemas.openxmlformats.org/drawingml/2006/wordprocessingDrawing" xmlns:w10="urn:schemas-microsoft-com:office:word" xmlns:w="http://schemas.openxmlformats.org/wordprocessingml/2006/main" xmlns:w14="http://schemas.microsoft.com/office/word/2010/wordml" xmlns:w15="http://schemas.microsoft.com/office/word/2012/wordml" xmlns:w16cex="http://schemas.microsoft.com/office/word/2018/wordml/cex" xmlns:w16cid="http://schemas.microsoft.com/office/word/2016/wordml/cid" xmlns:w16="http://schemas.microsoft.com/office/word/2018/wordml" xmlns:w16du="http://schemas.microsoft.com/office/word/2023/wordml/word16du" xmlns:w16sdtdh="http://schemas.microsoft.com/office/word/2020/wordml/sdtdatahash" xmlns:w16se="http://schemas.microsoft.com/office/word/2015/wordml/symex" xmlns:wpg="http://schemas.microsoft.com/office/word/2010/wordprocessingGroup" xmlns:wpi="http://schemas.microsoft.com/office/word/2010/wordprocessingInk" xmlns:wne="http://schemas.microsoft.com/office/word/2006/wordml" xmlns:wps="http://schemas.microsoft.com/office/word/2010/wordprocessingShape" mc:Ignorable="w14 w15 w16se w16cid w16 w16cex w16sdtdh w16du wp14">
+<w:ftr xmlns:wpc="http://schemas.microsoft.com/office/word/2010/wordprocessingCanvas" xmlns:cx="http://schemas.microsoft.com/office/drawing/2014/chartex" xmlns:cx1="http://schemas.microsoft.com/office/drawing/2015/9/8/chartex" xmlns:cx2="http://schemas.microsoft.com/office/drawing/2015/10/21/chartex" xmlns:cx3="http://schemas.microsoft.com/office/drawing/2016/5/9/chartex" xmlns:cx4="http://schemas.microsoft.com/office/drawing/2016/5/10/chartex" xmlns:cx5="http://schemas.microsoft.com/office/drawing/2016/5/11/chartex" xmlns:cx6="http://schemas.microsoft.com/office/drawing/2016/5/12/chartex" xmlns:cx7="http://schemas.microsoft.com/office/drawing/2016/5/13/chartex" xmlns:cx8="http://schemas.microsoft.com/office/drawing/2016/5/14/chartex" xmlns:mc="http://schemas.openxmlformats.org/markup-compatibility/2006" xmlns:aink="http://schemas.microsoft.com/office/drawing/2016/ink" xmlns:am3d="http://schemas.microsoft.com/office/drawing/2017/model3d" xmlns:o="urn:schemas-microsoft-com:office:office" xmlns:oel="http://schemas.microsoft.com/office/2019/extlst" xmlns:r="http://schemas.openxmlformats.org/officeDocument/2006/relationships" xmlns:m="http://schemas.openxmlformats.org/officeDocument/2006/math" xmlns:v="urn:schemas-microsoft-com:vml" xmlns:wp14="http://schemas.microsoft.com/office/word/2010/wordprocessingDrawing" xmlns:wp="http://schemas.openxmlformats.org/drawingml/2006/wordprocessingDrawing" xmlns:w10="urn:schemas-microsoft-com:office:word" xmlns:w="http://schemas.openxmlformats.org/wordprocessingml/2006/main" xmlns:w14="http://schemas.microsoft.com/office/word/2010/wordml" xmlns:w15="http://schemas.microsoft.com/office/word/2012/wordml" xmlns:w16cex="http://schemas.microsoft.com/office/word/2018/wordml/cex" xmlns:w16cid="http://schemas.microsoft.com/office/word/2016/wordml/cid" xmlns:w16="http://schemas.microsoft.com/office/word/2018/wordml" xmlns:w16du="http://schemas.microsoft.com/office/word/2023/wordml/word16du" xmlns:w16sdtdh="http://schemas.microsoft.com/office/word/2020/wordml/sdtdatahash" xmlns:w16sdtfl="http://schemas.microsoft.com/office/word/2024/wordml/sdtformatlock" xmlns:w16se="http://schemas.microsoft.com/office/word/2015/wordml/symex" xmlns:wpg="http://schemas.microsoft.com/office/word/2010/wordprocessingGroup" xmlns:wpi="http://schemas.microsoft.com/office/word/2010/wordprocessingInk" xmlns:wne="http://schemas.microsoft.com/office/word/2006/wordml" xmlns:wps="http://schemas.microsoft.com/office/word/2010/wordprocessingShape" mc:Ignorable="w14 w15 w16se w16cid w16 w16cex w16sdtdh w16sdtfl w16du wp14">
   <w:p>
     <w:pPr>
       <w:pStyle w:val="Footer"/>
@@ -7447,7 +7480,7 @@
 </file>
 
 <file path=word/footer3.xml><?xml version="1.0" encoding="utf-8"?>
-<w:ftr xmlns:wpc="http://schemas.microsoft.com/office/word/2010/wordprocessingCanvas" xmlns:cx="http://schemas.microsoft.com/office/drawing/2014/chartex" xmlns:cx1="http://schemas.microsoft.com/office/drawing/2015/9/8/chartex" xmlns:cx2="http://schemas.microsoft.com/office/drawing/2015/10/21/chartex" xmlns:cx3="http://schemas.microsoft.com/office/drawing/2016/5/9/chartex" xmlns:cx4="http://schemas.microsoft.com/office/drawing/2016/5/10/chartex" xmlns:cx5="http://schemas.microsoft.com/office/drawing/2016/5/11/chartex" xmlns:cx6="http://schemas.microsoft.com/office/drawing/2016/5/12/chartex" xmlns:cx7="http://schemas.microsoft.com/office/drawing/2016/5/13/chartex" xmlns:cx8="http://schemas.microsoft.com/office/drawing/2016/5/14/chartex" xmlns:mc="http://schemas.openxmlformats.org/markup-compatibility/2006" xmlns:aink="http://schemas.microsoft.com/office/drawing/2016/ink" xmlns:am3d="http://schemas.microsoft.com/office/drawing/2017/model3d" xmlns:o="urn:schemas-microsoft-com:office:office" xmlns:oel="http://schemas.microsoft.com/office/2019/extlst" xmlns:r="http://schemas.openxmlformats.org/officeDocument/2006/relationships" xmlns:m="http://schemas.openxmlformats.org/officeDocument/2006/math" xmlns:v="urn:schemas-microsoft-com:vml" xmlns:wp14="http://schemas.microsoft.com/office/word/2010/wordprocessingDrawing" xmlns:wp="http://schemas.openxmlformats.org/drawingml/2006/wordprocessingDrawing" xmlns:w10="urn:schemas-microsoft-com:office:word" xmlns:w="http://schemas.openxmlformats.org/wordprocessingml/2006/main" xmlns:w14="http://schemas.microsoft.com/office/word/2010/wordml" xmlns:w15="http://schemas.microsoft.com/office/word/2012/wordml" xmlns:w16cex="http://schemas.microsoft.com/office/word/2018/wordml/cex" xmlns:w16cid="http://schemas.microsoft.com/office/word/2016/wordml/cid" xmlns:w16="http://schemas.microsoft.com/office/word/2018/wordml" xmlns:w16du="http://schemas.microsoft.com/office/word/2023/wordml/word16du" xmlns:w16sdtdh="http://schemas.microsoft.com/office/word/2020/wordml/sdtdatahash" xmlns:w16se="http://schemas.microsoft.com/office/word/2015/wordml/symex" xmlns:wpg="http://schemas.microsoft.com/office/word/2010/wordprocessingGroup" xmlns:wpi="http://schemas.microsoft.com/office/word/2010/wordprocessingInk" xmlns:wne="http://schemas.microsoft.com/office/word/2006/wordml" xmlns:wps="http://schemas.microsoft.com/office/word/2010/wordprocessingShape" mc:Ignorable="w14 w15 w16se w16cid w16 w16cex w16sdtdh w16du wp14">
+<w:ftr xmlns:wpc="http://schemas.microsoft.com/office/word/2010/wordprocessingCanvas" xmlns:cx="http://schemas.microsoft.com/office/drawing/2014/chartex" xmlns:cx1="http://schemas.microsoft.com/office/drawing/2015/9/8/chartex" xmlns:cx2="http://schemas.microsoft.com/office/drawing/2015/10/21/chartex" xmlns:cx3="http://schemas.microsoft.com/office/drawing/2016/5/9/chartex" xmlns:cx4="http://schemas.microsoft.com/office/drawing/2016/5/10/chartex" xmlns:cx5="http://schemas.microsoft.com/office/drawing/2016/5/11/chartex" xmlns:cx6="http://schemas.microsoft.com/office/drawing/2016/5/12/chartex" xmlns:cx7="http://schemas.microsoft.com/office/drawing/2016/5/13/chartex" xmlns:cx8="http://schemas.microsoft.com/office/drawing/2016/5/14/chartex" xmlns:mc="http://schemas.openxmlformats.org/markup-compatibility/2006" xmlns:aink="http://schemas.microsoft.com/office/drawing/2016/ink" xmlns:am3d="http://schemas.microsoft.com/office/drawing/2017/model3d" xmlns:o="urn:schemas-microsoft-com:office:office" xmlns:oel="http://schemas.microsoft.com/office/2019/extlst" xmlns:r="http://schemas.openxmlformats.org/officeDocument/2006/relationships" xmlns:m="http://schemas.openxmlformats.org/officeDocument/2006/math" xmlns:v="urn:schemas-microsoft-com:vml" xmlns:wp14="http://schemas.microsoft.com/office/word/2010/wordprocessingDrawing" xmlns:wp="http://schemas.openxmlformats.org/drawingml/2006/wordprocessingDrawing" xmlns:w10="urn:schemas-microsoft-com:office:word" xmlns:w="http://schemas.openxmlformats.org/wordprocessingml/2006/main" xmlns:w14="http://schemas.microsoft.com/office/word/2010/wordml" xmlns:w15="http://schemas.microsoft.com/office/word/2012/wordml" xmlns:w16cex="http://schemas.microsoft.com/office/word/2018/wordml/cex" xmlns:w16cid="http://schemas.microsoft.com/office/word/2016/wordml/cid" xmlns:w16="http://schemas.microsoft.com/office/word/2018/wordml" xmlns:w16du="http://schemas.microsoft.com/office/word/2023/wordml/word16du" xmlns:w16sdtdh="http://schemas.microsoft.com/office/word/2020/wordml/sdtdatahash" xmlns:w16sdtfl="http://schemas.microsoft.com/office/word/2024/wordml/sdtformatlock" xmlns:w16se="http://schemas.microsoft.com/office/word/2015/wordml/symex" xmlns:wpg="http://schemas.microsoft.com/office/word/2010/wordprocessingGroup" xmlns:wpi="http://schemas.microsoft.com/office/word/2010/wordprocessingInk" xmlns:wne="http://schemas.microsoft.com/office/word/2006/wordml" xmlns:wps="http://schemas.microsoft.com/office/word/2010/wordprocessingShape" mc:Ignorable="w14 w15 w16se w16cid w16 w16cex w16sdtdh w16sdtfl w16du wp14">
   <w:p>
     <w:pPr>
       <w:pStyle w:val="Footer"/>
@@ -7457,7 +7490,7 @@
 </file>
 
 <file path=word/footnotes.xml><?xml version="1.0" encoding="utf-8"?>
-<w:footnotes xmlns:wpc="http://schemas.microsoft.com/office/word/2010/wordprocessingCanvas" xmlns:cx="http://schemas.microsoft.com/office/drawing/2014/chartex" xmlns:cx1="http://schemas.microsoft.com/office/drawing/2015/9/8/chartex" xmlns:cx2="http://schemas.microsoft.com/office/drawing/2015/10/21/chartex" xmlns:cx3="http://schemas.microsoft.com/office/drawing/2016/5/9/chartex" xmlns:cx4="http://schemas.microsoft.com/office/drawing/2016/5/10/chartex" xmlns:cx5="http://schemas.microsoft.com/office/drawing/2016/5/11/chartex" xmlns:cx6="http://schemas.microsoft.com/office/drawing/2016/5/12/chartex" xmlns:cx7="http://schemas.microsoft.com/office/drawing/2016/5/13/chartex" xmlns:cx8="http://schemas.microsoft.com/office/drawing/2016/5/14/chartex" xmlns:mc="http://schemas.openxmlformats.org/markup-compatibility/2006" xmlns:aink="http://schemas.microsoft.com/office/drawing/2016/ink" xmlns:am3d="http://schemas.microsoft.com/office/drawing/2017/model3d" xmlns:o="urn:schemas-microsoft-com:office:office" xmlns:oel="http://schemas.microsoft.com/office/2019/extlst" xmlns:r="http://schemas.openxmlformats.org/officeDocument/2006/relationships" xmlns:m="http://schemas.openxmlformats.org/officeDocument/2006/math" xmlns:v="urn:schemas-microsoft-com:vml" xmlns:wp14="http://schemas.microsoft.com/office/word/2010/wordprocessingDrawing" xmlns:wp="http://schemas.openxmlformats.org/drawingml/2006/wordprocessingDrawing" xmlns:w10="urn:schemas-microsoft-com:office:word" xmlns:w="http://schemas.openxmlformats.org/wordprocessingml/2006/main" xmlns:w14="http://schemas.microsoft.com/office/word/2010/wordml" xmlns:w15="http://schemas.microsoft.com/office/word/2012/wordml" xmlns:w16cex="http://schemas.microsoft.com/office/word/2018/wordml/cex" xmlns:w16cid="http://schemas.microsoft.com/office/word/2016/wordml/cid" xmlns:w16="http://schemas.microsoft.com/office/word/2018/wordml" xmlns:w16du="http://schemas.microsoft.com/office/word/2023/wordml/word16du" xmlns:w16sdtdh="http://schemas.microsoft.com/office/word/2020/wordml/sdtdatahash" xmlns:w16se="http://schemas.microsoft.com/office/word/2015/wordml/symex" xmlns:wpg="http://schemas.microsoft.com/office/word/2010/wordprocessingGroup" xmlns:wpi="http://schemas.microsoft.com/office/word/2010/wordprocessingInk" xmlns:wne="http://schemas.microsoft.com/office/word/2006/wordml" xmlns:wps="http://schemas.microsoft.com/office/word/2010/wordprocessingShape" mc:Ignorable="w14 w15 w16se w16cid w16 w16cex w16sdtdh w16du wp14">
+<w:footnotes xmlns:wpc="http://schemas.microsoft.com/office/word/2010/wordprocessingCanvas" xmlns:cx="http://schemas.microsoft.com/office/drawing/2014/chartex" xmlns:cx1="http://schemas.microsoft.com/office/drawing/2015/9/8/chartex" xmlns:cx2="http://schemas.microsoft.com/office/drawing/2015/10/21/chartex" xmlns:cx3="http://schemas.microsoft.com/office/drawing/2016/5/9/chartex" xmlns:cx4="http://schemas.microsoft.com/office/drawing/2016/5/10/chartex" xmlns:cx5="http://schemas.microsoft.com/office/drawing/2016/5/11/chartex" xmlns:cx6="http://schemas.microsoft.com/office/drawing/2016/5/12/chartex" xmlns:cx7="http://schemas.microsoft.com/office/drawing/2016/5/13/chartex" xmlns:cx8="http://schemas.microsoft.com/office/drawing/2016/5/14/chartex" xmlns:mc="http://schemas.openxmlformats.org/markup-compatibility/2006" xmlns:aink="http://schemas.microsoft.com/office/drawing/2016/ink" xmlns:am3d="http://schemas.microsoft.com/office/drawing/2017/model3d" xmlns:o="urn:schemas-microsoft-com:office:office" xmlns:oel="http://schemas.microsoft.com/office/2019/extlst" xmlns:r="http://schemas.openxmlformats.org/officeDocument/2006/relationships" xmlns:m="http://schemas.openxmlformats.org/officeDocument/2006/math" xmlns:v="urn:schemas-microsoft-com:vml" xmlns:wp14="http://schemas.microsoft.com/office/word/2010/wordprocessingDrawing" xmlns:wp="http://schemas.openxmlformats.org/drawingml/2006/wordprocessingDrawing" xmlns:w10="urn:schemas-microsoft-com:office:word" xmlns:w="http://schemas.openxmlformats.org/wordprocessingml/2006/main" xmlns:w14="http://schemas.microsoft.com/office/word/2010/wordml" xmlns:w15="http://schemas.microsoft.com/office/word/2012/wordml" xmlns:w16cex="http://schemas.microsoft.com/office/word/2018/wordml/cex" xmlns:w16cid="http://schemas.microsoft.com/office/word/2016/wordml/cid" xmlns:w16="http://schemas.microsoft.com/office/word/2018/wordml" xmlns:w16du="http://schemas.microsoft.com/office/word/2023/wordml/word16du" xmlns:w16sdtdh="http://schemas.microsoft.com/office/word/2020/wordml/sdtdatahash" xmlns:w16sdtfl="http://schemas.microsoft.com/office/word/2024/wordml/sdtformatlock" xmlns:w16se="http://schemas.microsoft.com/office/word/2015/wordml/symex" xmlns:wpg="http://schemas.microsoft.com/office/word/2010/wordprocessingGroup" xmlns:wpi="http://schemas.microsoft.com/office/word/2010/wordprocessingInk" xmlns:wne="http://schemas.microsoft.com/office/word/2006/wordml" xmlns:wps="http://schemas.microsoft.com/office/word/2010/wordprocessingShape" mc:Ignorable="w14 w15 w16se w16cid w16 w16cex w16sdtdh w16sdtfl w16du wp14">
   <w:footnote w:type="separator" w:id="-1">
     <w:p>
       <w:pPr>
@@ -7482,7 +7515,7 @@
 </file>
 
 <file path=word/header1.xml><?xml version="1.0" encoding="utf-8"?>
-<w:hdr xmlns:wpc="http://schemas.microsoft.com/office/word/2010/wordprocessingCanvas" xmlns:cx="http://schemas.microsoft.com/office/drawing/2014/chartex" xmlns:cx1="http://schemas.microsoft.com/office/drawing/2015/9/8/chartex" xmlns:cx2="http://schemas.microsoft.com/office/drawing/2015/10/21/chartex" xmlns:cx3="http://schemas.microsoft.com/office/drawing/2016/5/9/chartex" xmlns:cx4="http://schemas.microsoft.com/office/drawing/2016/5/10/chartex" xmlns:cx5="http://schemas.microsoft.com/office/drawing/2016/5/11/chartex" xmlns:cx6="http://schemas.microsoft.com/office/drawing/2016/5/12/chartex" xmlns:cx7="http://schemas.microsoft.com/office/drawing/2016/5/13/chartex" xmlns:cx8="http://schemas.microsoft.com/office/drawing/2016/5/14/chartex" xmlns:mc="http://schemas.openxmlformats.org/markup-compatibility/2006" xmlns:aink="http://schemas.microsoft.com/office/drawing/2016/ink" xmlns:am3d="http://schemas.microsoft.com/office/drawing/2017/model3d" xmlns:o="urn:schemas-microsoft-com:office:office" xmlns:oel="http://schemas.microsoft.com/office/2019/extlst" xmlns:r="http://schemas.openxmlformats.org/officeDocument/2006/relationships" xmlns:m="http://schemas.openxmlformats.org/officeDocument/2006/math" xmlns:v="urn:schemas-microsoft-com:vml" xmlns:wp14="http://schemas.microsoft.com/office/word/2010/wordprocessingDrawing" xmlns:wp="http://schemas.openxmlformats.org/drawingml/2006/wordprocessingDrawing" xmlns:w10="urn:schemas-microsoft-com:office:word" xmlns:w="http://schemas.openxmlformats.org/wordprocessingml/2006/main" xmlns:w14="http://schemas.microsoft.com/office/word/2010/wordml" xmlns:w15="http://schemas.microsoft.com/office/word/2012/wordml" xmlns:w16cex="http://schemas.microsoft.com/office/word/2018/wordml/cex" xmlns:w16cid="http://schemas.microsoft.com/office/word/2016/wordml/cid" xmlns:w16="http://schemas.microsoft.com/office/word/2018/wordml" xmlns:w16du="http://schemas.microsoft.com/office/word/2023/wordml/word16du" xmlns:w16sdtdh="http://schemas.microsoft.com/office/word/2020/wordml/sdtdatahash" xmlns:w16se="http://schemas.microsoft.com/office/word/2015/wordml/symex" xmlns:wpg="http://schemas.microsoft.com/office/word/2010/wordprocessingGroup" xmlns:wpi="http://schemas.microsoft.com/office/word/2010/wordprocessingInk" xmlns:wne="http://schemas.microsoft.com/office/word/2006/wordml" xmlns:wps="http://schemas.microsoft.com/office/word/2010/wordprocessingShape" mc:Ignorable="w14 w15 w16se w16cid w16 w16cex w16sdtdh w16du wp14">
+<w:hdr xmlns:wpc="http://schemas.microsoft.com/office/word/2010/wordprocessingCanvas" xmlns:cx="http://schemas.microsoft.com/office/drawing/2014/chartex" xmlns:cx1="http://schemas.microsoft.com/office/drawing/2015/9/8/chartex" xmlns:cx2="http://schemas.microsoft.com/office/drawing/2015/10/21/chartex" xmlns:cx3="http://schemas.microsoft.com/office/drawing/2016/5/9/chartex" xmlns:cx4="http://schemas.microsoft.com/office/drawing/2016/5/10/chartex" xmlns:cx5="http://schemas.microsoft.com/office/drawing/2016/5/11/chartex" xmlns:cx6="http://schemas.microsoft.com/office/drawing/2016/5/12/chartex" xmlns:cx7="http://schemas.microsoft.com/office/drawing/2016/5/13/chartex" xmlns:cx8="http://schemas.microsoft.com/office/drawing/2016/5/14/chartex" xmlns:mc="http://schemas.openxmlformats.org/markup-compatibility/2006" xmlns:aink="http://schemas.microsoft.com/office/drawing/2016/ink" xmlns:am3d="http://schemas.microsoft.com/office/drawing/2017/model3d" xmlns:o="urn:schemas-microsoft-com:office:office" xmlns:oel="http://schemas.microsoft.com/office/2019/extlst" xmlns:r="http://schemas.openxmlformats.org/officeDocument/2006/relationships" xmlns:m="http://schemas.openxmlformats.org/officeDocument/2006/math" xmlns:v="urn:schemas-microsoft-com:vml" xmlns:wp14="http://schemas.microsoft.com/office/word/2010/wordprocessingDrawing" xmlns:wp="http://schemas.openxmlformats.org/drawingml/2006/wordprocessingDrawing" xmlns:w10="urn:schemas-microsoft-com:office:word" xmlns:w="http://schemas.openxmlformats.org/wordprocessingml/2006/main" xmlns:w14="http://schemas.microsoft.com/office/word/2010/wordml" xmlns:w15="http://schemas.microsoft.com/office/word/2012/wordml" xmlns:w16cex="http://schemas.microsoft.com/office/word/2018/wordml/cex" xmlns:w16cid="http://schemas.microsoft.com/office/word/2016/wordml/cid" xmlns:w16="http://schemas.microsoft.com/office/word/2018/wordml" xmlns:w16du="http://schemas.microsoft.com/office/word/2023/wordml/word16du" xmlns:w16sdtdh="http://schemas.microsoft.com/office/word/2020/wordml/sdtdatahash" xmlns:w16sdtfl="http://schemas.microsoft.com/office/word/2024/wordml/sdtformatlock" xmlns:w16se="http://schemas.microsoft.com/office/word/2015/wordml/symex" xmlns:wpg="http://schemas.microsoft.com/office/word/2010/wordprocessingGroup" xmlns:wpi="http://schemas.microsoft.com/office/word/2010/wordprocessingInk" xmlns:wne="http://schemas.microsoft.com/office/word/2006/wordml" xmlns:wps="http://schemas.microsoft.com/office/word/2010/wordprocessingShape" mc:Ignorable="w14 w15 w16se w16cid w16 w16cex w16sdtdh w16sdtfl w16du wp14">
   <w:p>
     <w:pPr>
       <w:pStyle w:val="Header"/>
@@ -7492,7 +7525,7 @@
 </file>
 
 <file path=word/header2.xml><?xml version="1.0" encoding="utf-8"?>
-<w:hdr xmlns:wpc="http://schemas.microsoft.com/office/word/2010/wordprocessingCanvas" xmlns:cx="http://schemas.microsoft.com/office/drawing/2014/chartex" xmlns:cx1="http://schemas.microsoft.com/office/drawing/2015/9/8/chartex" xmlns:cx2="http://schemas.microsoft.com/office/drawing/2015/10/21/chartex" xmlns:cx3="http://schemas.microsoft.com/office/drawing/2016/5/9/chartex" xmlns:cx4="http://schemas.microsoft.com/office/drawing/2016/5/10/chartex" xmlns:cx5="http://schemas.microsoft.com/office/drawing/2016/5/11/chartex" xmlns:cx6="http://schemas.microsoft.com/office/drawing/2016/5/12/chartex" xmlns:cx7="http://schemas.microsoft.com/office/drawing/2016/5/13/chartex" xmlns:cx8="http://schemas.microsoft.com/office/drawing/2016/5/14/chartex" xmlns:mc="http://schemas.openxmlformats.org/markup-compatibility/2006" xmlns:aink="http://schemas.microsoft.com/office/drawing/2016/ink" xmlns:am3d="http://schemas.microsoft.com/office/drawing/2017/model3d" xmlns:o="urn:schemas-microsoft-com:office:office" xmlns:oel="http://schemas.microsoft.com/office/2019/extlst" xmlns:r="http://schemas.openxmlformats.org/officeDocument/2006/relationships" xmlns:m="http://schemas.openxmlformats.org/officeDocument/2006/math" xmlns:v="urn:schemas-microsoft-com:vml" xmlns:wp14="http://schemas.microsoft.com/office/word/2010/wordprocessingDrawing" xmlns:wp="http://schemas.openxmlformats.org/drawingml/2006/wordprocessingDrawing" xmlns:w10="urn:schemas-microsoft-com:office:word" xmlns:w="http://schemas.openxmlformats.org/wordprocessingml/2006/main" xmlns:w14="http://schemas.microsoft.com/office/word/2010/wordml" xmlns:w15="http://schemas.microsoft.com/office/word/2012/wordml" xmlns:w16cex="http://schemas.microsoft.com/office/word/2018/wordml/cex" xmlns:w16cid="http://schemas.microsoft.com/office/word/2016/wordml/cid" xmlns:w16="http://schemas.microsoft.com/office/word/2018/wordml" xmlns:w16du="http://schemas.microsoft.com/office/word/2023/wordml/word16du" xmlns:w16sdtdh="http://schemas.microsoft.com/office/word/2020/wordml/sdtdatahash" xmlns:w16se="http://schemas.microsoft.com/office/word/2015/wordml/symex" xmlns:wpg="http://schemas.microsoft.com/office/word/2010/wordprocessingGroup" xmlns:wpi="http://schemas.microsoft.com/office/word/2010/wordprocessingInk" xmlns:wne="http://schemas.microsoft.com/office/word/2006/wordml" xmlns:wps="http://schemas.microsoft.com/office/word/2010/wordprocessingShape" mc:Ignorable="w14 w15 w16se w16cid w16 w16cex w16sdtdh w16du wp14">
+<w:hdr xmlns:wpc="http://schemas.microsoft.com/office/word/2010/wordprocessingCanvas" xmlns:cx="http://schemas.microsoft.com/office/drawing/2014/chartex" xmlns:cx1="http://schemas.microsoft.com/office/drawing/2015/9/8/chartex" xmlns:cx2="http://schemas.microsoft.com/office/drawing/2015/10/21/chartex" xmlns:cx3="http://schemas.microsoft.com/office/drawing/2016/5/9/chartex" xmlns:cx4="http://schemas.microsoft.com/office/drawing/2016/5/10/chartex" xmlns:cx5="http://schemas.microsoft.com/office/drawing/2016/5/11/chartex" xmlns:cx6="http://schemas.microsoft.com/office/drawing/2016/5/12/chartex" xmlns:cx7="http://schemas.microsoft.com/office/drawing/2016/5/13/chartex" xmlns:cx8="http://schemas.microsoft.com/office/drawing/2016/5/14/chartex" xmlns:mc="http://schemas.openxmlformats.org/markup-compatibility/2006" xmlns:aink="http://schemas.microsoft.com/office/drawing/2016/ink" xmlns:am3d="http://schemas.microsoft.com/office/drawing/2017/model3d" xmlns:o="urn:schemas-microsoft-com:office:office" xmlns:oel="http://schemas.microsoft.com/office/2019/extlst" xmlns:r="http://schemas.openxmlformats.org/officeDocument/2006/relationships" xmlns:m="http://schemas.openxmlformats.org/officeDocument/2006/math" xmlns:v="urn:schemas-microsoft-com:vml" xmlns:wp14="http://schemas.microsoft.com/office/word/2010/wordprocessingDrawing" xmlns:wp="http://schemas.openxmlformats.org/drawingml/2006/wordprocessingDrawing" xmlns:w10="urn:schemas-microsoft-com:office:word" xmlns:w="http://schemas.openxmlformats.org/wordprocessingml/2006/main" xmlns:w14="http://schemas.microsoft.com/office/word/2010/wordml" xmlns:w15="http://schemas.microsoft.com/office/word/2012/wordml" xmlns:w16cex="http://schemas.microsoft.com/office/word/2018/wordml/cex" xmlns:w16cid="http://schemas.microsoft.com/office/word/2016/wordml/cid" xmlns:w16="http://schemas.microsoft.com/office/word/2018/wordml" xmlns:w16du="http://schemas.microsoft.com/office/word/2023/wordml/word16du" xmlns:w16sdtdh="http://schemas.microsoft.com/office/word/2020/wordml/sdtdatahash" xmlns:w16sdtfl="http://schemas.microsoft.com/office/word/2024/wordml/sdtformatlock" xmlns:w16se="http://schemas.microsoft.com/office/word/2015/wordml/symex" xmlns:wpg="http://schemas.microsoft.com/office/word/2010/wordprocessingGroup" xmlns:wpi="http://schemas.microsoft.com/office/word/2010/wordprocessingInk" xmlns:wne="http://schemas.microsoft.com/office/word/2006/wordml" xmlns:wps="http://schemas.microsoft.com/office/word/2010/wordprocessingShape" mc:Ignorable="w14 w15 w16se w16cid w16 w16cex w16sdtdh w16sdtfl w16du wp14">
   <w:p>
     <w:pPr>
       <w:pStyle w:val="Header"/>
@@ -7641,7 +7674,7 @@
 </file>
 
 <file path=word/header3.xml><?xml version="1.0" encoding="utf-8"?>
-<w:hdr xmlns:wpc="http://schemas.microsoft.com/office/word/2010/wordprocessingCanvas" xmlns:cx="http://schemas.microsoft.com/office/drawing/2014/chartex" xmlns:cx1="http://schemas.microsoft.com/office/drawing/2015/9/8/chartex" xmlns:cx2="http://schemas.microsoft.com/office/drawing/2015/10/21/chartex" xmlns:cx3="http://schemas.microsoft.com/office/drawing/2016/5/9/chartex" xmlns:cx4="http://schemas.microsoft.com/office/drawing/2016/5/10/chartex" xmlns:cx5="http://schemas.microsoft.com/office/drawing/2016/5/11/chartex" xmlns:cx6="http://schemas.microsoft.com/office/drawing/2016/5/12/chartex" xmlns:cx7="http://schemas.microsoft.com/office/drawing/2016/5/13/chartex" xmlns:cx8="http://schemas.microsoft.com/office/drawing/2016/5/14/chartex" xmlns:mc="http://schemas.openxmlformats.org/markup-compatibility/2006" xmlns:aink="http://schemas.microsoft.com/office/drawing/2016/ink" xmlns:am3d="http://schemas.microsoft.com/office/drawing/2017/model3d" xmlns:o="urn:schemas-microsoft-com:office:office" xmlns:oel="http://schemas.microsoft.com/office/2019/extlst" xmlns:r="http://schemas.openxmlformats.org/officeDocument/2006/relationships" xmlns:m="http://schemas.openxmlformats.org/officeDocument/2006/math" xmlns:v="urn:schemas-microsoft-com:vml" xmlns:wp14="http://schemas.microsoft.com/office/word/2010/wordprocessingDrawing" xmlns:wp="http://schemas.openxmlformats.org/drawingml/2006/wordprocessingDrawing" xmlns:w10="urn:schemas-microsoft-com:office:word" xmlns:w="http://schemas.openxmlformats.org/wordprocessingml/2006/main" xmlns:w14="http://schemas.microsoft.com/office/word/2010/wordml" xmlns:w15="http://schemas.microsoft.com/office/word/2012/wordml" xmlns:w16cex="http://schemas.microsoft.com/office/word/2018/wordml/cex" xmlns:w16cid="http://schemas.microsoft.com/office/word/2016/wordml/cid" xmlns:w16="http://schemas.microsoft.com/office/word/2018/wordml" xmlns:w16du="http://schemas.microsoft.com/office/word/2023/wordml/word16du" xmlns:w16sdtdh="http://schemas.microsoft.com/office/word/2020/wordml/sdtdatahash" xmlns:w16se="http://schemas.microsoft.com/office/word/2015/wordml/symex" xmlns:wpg="http://schemas.microsoft.com/office/word/2010/wordprocessingGroup" xmlns:wpi="http://schemas.microsoft.com/office/word/2010/wordprocessingInk" xmlns:wne="http://schemas.microsoft.com/office/word/2006/wordml" xmlns:wps="http://schemas.microsoft.com/office/word/2010/wordprocessingShape" mc:Ignorable="w14 w15 w16se w16cid w16 w16cex w16sdtdh w16du wp14">
+<w:hdr xmlns:wpc="http://schemas.microsoft.com/office/word/2010/wordprocessingCanvas" xmlns:cx="http://schemas.microsoft.com/office/drawing/2014/chartex" xmlns:cx1="http://schemas.microsoft.com/office/drawing/2015/9/8/chartex" xmlns:cx2="http://schemas.microsoft.com/office/drawing/2015/10/21/chartex" xmlns:cx3="http://schemas.microsoft.com/office/drawing/2016/5/9/chartex" xmlns:cx4="http://schemas.microsoft.com/office/drawing/2016/5/10/chartex" xmlns:cx5="http://schemas.microsoft.com/office/drawing/2016/5/11/chartex" xmlns:cx6="http://schemas.microsoft.com/office/drawing/2016/5/12/chartex" xmlns:cx7="http://schemas.microsoft.com/office/drawing/2016/5/13/chartex" xmlns:cx8="http://schemas.microsoft.com/office/drawing/2016/5/14/chartex" xmlns:mc="http://schemas.openxmlformats.org/markup-compatibility/2006" xmlns:aink="http://schemas.microsoft.com/office/drawing/2016/ink" xmlns:am3d="http://schemas.microsoft.com/office/drawing/2017/model3d" xmlns:o="urn:schemas-microsoft-com:office:office" xmlns:oel="http://schemas.microsoft.com/office/2019/extlst" xmlns:r="http://schemas.openxmlformats.org/officeDocument/2006/relationships" xmlns:m="http://schemas.openxmlformats.org/officeDocument/2006/math" xmlns:v="urn:schemas-microsoft-com:vml" xmlns:wp14="http://schemas.microsoft.com/office/word/2010/wordprocessingDrawing" xmlns:wp="http://schemas.openxmlformats.org/drawingml/2006/wordprocessingDrawing" xmlns:w10="urn:schemas-microsoft-com:office:word" xmlns:w="http://schemas.openxmlformats.org/wordprocessingml/2006/main" xmlns:w14="http://schemas.microsoft.com/office/word/2010/wordml" xmlns:w15="http://schemas.microsoft.com/office/word/2012/wordml" xmlns:w16cex="http://schemas.microsoft.com/office/word/2018/wordml/cex" xmlns:w16cid="http://schemas.microsoft.com/office/word/2016/wordml/cid" xmlns:w16="http://schemas.microsoft.com/office/word/2018/wordml" xmlns:w16du="http://schemas.microsoft.com/office/word/2023/wordml/word16du" xmlns:w16sdtdh="http://schemas.microsoft.com/office/word/2020/wordml/sdtdatahash" xmlns:w16sdtfl="http://schemas.microsoft.com/office/word/2024/wordml/sdtformatlock" xmlns:w16se="http://schemas.microsoft.com/office/word/2015/wordml/symex" xmlns:wpg="http://schemas.microsoft.com/office/word/2010/wordprocessingGroup" xmlns:wpi="http://schemas.microsoft.com/office/word/2010/wordprocessingInk" xmlns:wne="http://schemas.microsoft.com/office/word/2006/wordml" xmlns:wps="http://schemas.microsoft.com/office/word/2010/wordprocessingShape" mc:Ignorable="w14 w15 w16se w16cid w16 w16cex w16sdtdh w16sdtfl w16du wp14">
   <w:p>
     <w:pPr>
       <w:pStyle w:val="Header"/>
@@ -7651,7 +7684,7 @@
 </file>
 
 <file path=word/numbering.xml><?xml version="1.0" encoding="utf-8"?>
-<w:numbering xmlns:wpc="http://schemas.microsoft.com/office/word/2010/wordprocessingCanvas" xmlns:cx="http://schemas.microsoft.com/office/drawing/2014/chartex" xmlns:cx1="http://schemas.microsoft.com/office/drawing/2015/9/8/chartex" xmlns:cx2="http://schemas.microsoft.com/office/drawing/2015/10/21/chartex" xmlns:cx3="http://schemas.microsoft.com/office/drawing/2016/5/9/chartex" xmlns:cx4="http://schemas.microsoft.com/office/drawing/2016/5/10/chartex" xmlns:cx5="http://schemas.microsoft.com/office/drawing/2016/5/11/chartex" xmlns:cx6="http://schemas.microsoft.com/office/drawing/2016/5/12/chartex" xmlns:cx7="http://schemas.microsoft.com/office/drawing/2016/5/13/chartex" xmlns:cx8="http://schemas.microsoft.com/office/drawing/2016/5/14/chartex" xmlns:mc="http://schemas.openxmlformats.org/markup-compatibility/2006" xmlns:aink="http://schemas.microsoft.com/office/drawing/2016/ink" xmlns:am3d="http://schemas.microsoft.com/office/drawing/2017/model3d" xmlns:o="urn:schemas-microsoft-com:office:office" xmlns:oel="http://schemas.microsoft.com/office/2019/extlst" xmlns:r="http://schemas.openxmlformats.org/officeDocument/2006/relationships" xmlns:m="http://schemas.openxmlformats.org/officeDocument/2006/math" xmlns:v="urn:schemas-microsoft-com:vml" xmlns:wp14="http://schemas.microsoft.com/office/word/2010/wordprocessingDrawing" xmlns:wp="http://schemas.openxmlformats.org/drawingml/2006/wordprocessingDrawing" xmlns:w10="urn:schemas-microsoft-com:office:word" xmlns:w="http://schemas.openxmlformats.org/wordprocessingml/2006/main" xmlns:w14="http://schemas.microsoft.com/office/word/2010/wordml" xmlns:w15="http://schemas.microsoft.com/office/word/2012/wordml" xmlns:w16cex="http://schemas.microsoft.com/office/word/2018/wordml/cex" xmlns:w16cid="http://schemas.microsoft.com/office/word/2016/wordml/cid" xmlns:w16="http://schemas.microsoft.com/office/word/2018/wordml" xmlns:w16du="http://schemas.microsoft.com/office/word/2023/wordml/word16du" xmlns:w16sdtdh="http://schemas.microsoft.com/office/word/2020/wordml/sdtdatahash" xmlns:w16se="http://schemas.microsoft.com/office/word/2015/wordml/symex" xmlns:wpg="http://schemas.microsoft.com/office/word/2010/wordprocessingGroup" xmlns:wpi="http://schemas.microsoft.com/office/word/2010/wordprocessingInk" xmlns:wne="http://schemas.microsoft.com/office/word/2006/wordml" xmlns:wps="http://schemas.microsoft.com/office/word/2010/wordprocessingShape" mc:Ignorable="w14 w15 w16se w16cid w16 w16cex w16sdtdh w16du wp14">
+<w:numbering xmlns:wpc="http://schemas.microsoft.com/office/word/2010/wordprocessingCanvas" xmlns:cx="http://schemas.microsoft.com/office/drawing/2014/chartex" xmlns:cx1="http://schemas.microsoft.com/office/drawing/2015/9/8/chartex" xmlns:cx2="http://schemas.microsoft.com/office/drawing/2015/10/21/chartex" xmlns:cx3="http://schemas.microsoft.com/office/drawing/2016/5/9/chartex" xmlns:cx4="http://schemas.microsoft.com/office/drawing/2016/5/10/chartex" xmlns:cx5="http://schemas.microsoft.com/office/drawing/2016/5/11/chartex" xmlns:cx6="http://schemas.microsoft.com/office/drawing/2016/5/12/chartex" xmlns:cx7="http://schemas.microsoft.com/office/drawing/2016/5/13/chartex" xmlns:cx8="http://schemas.microsoft.com/office/drawing/2016/5/14/chartex" xmlns:mc="http://schemas.openxmlformats.org/markup-compatibility/2006" xmlns:aink="http://schemas.microsoft.com/office/drawing/2016/ink" xmlns:am3d="http://schemas.microsoft.com/office/drawing/2017/model3d" xmlns:o="urn:schemas-microsoft-com:office:office" xmlns:oel="http://schemas.microsoft.com/office/2019/extlst" xmlns:r="http://schemas.openxmlformats.org/officeDocument/2006/relationships" xmlns:m="http://schemas.openxmlformats.org/officeDocument/2006/math" xmlns:v="urn:schemas-microsoft-com:vml" xmlns:wp14="http://schemas.microsoft.com/office/word/2010/wordprocessingDrawing" xmlns:wp="http://schemas.openxmlformats.org/drawingml/2006/wordprocessingDrawing" xmlns:w10="urn:schemas-microsoft-com:office:word" xmlns:w="http://schemas.openxmlformats.org/wordprocessingml/2006/main" xmlns:w14="http://schemas.microsoft.com/office/word/2010/wordml" xmlns:w15="http://schemas.microsoft.com/office/word/2012/wordml" xmlns:w16cex="http://schemas.microsoft.com/office/word/2018/wordml/cex" xmlns:w16cid="http://schemas.microsoft.com/office/word/2016/wordml/cid" xmlns:w16="http://schemas.microsoft.com/office/word/2018/wordml" xmlns:w16du="http://schemas.microsoft.com/office/word/2023/wordml/word16du" xmlns:w16sdtdh="http://schemas.microsoft.com/office/word/2020/wordml/sdtdatahash" xmlns:w16sdtfl="http://schemas.microsoft.com/office/word/2024/wordml/sdtformatlock" xmlns:w16se="http://schemas.microsoft.com/office/word/2015/wordml/symex" xmlns:wpg="http://schemas.microsoft.com/office/word/2010/wordprocessingGroup" xmlns:wpi="http://schemas.microsoft.com/office/word/2010/wordprocessingInk" xmlns:wne="http://schemas.microsoft.com/office/word/2006/wordml" xmlns:wps="http://schemas.microsoft.com/office/word/2010/wordprocessingShape" mc:Ignorable="w14 w15 w16se w16cid w16 w16cex w16sdtdh w16sdtfl w16du wp14">
   <w:abstractNum w:abstractNumId="0" w15:restartNumberingAfterBreak="0">
     <w:nsid w:val="0D51038F"/>
     <w:multiLevelType w:val="hybridMultilevel"/>
@@ -7950,7 +7983,7 @@
 </file>
 
 <file path=word/styles.xml><?xml version="1.0" encoding="utf-8"?>
-<w:styles xmlns:mc="http://schemas.openxmlformats.org/markup-compatibility/2006" xmlns:r="http://schemas.openxmlformats.org/officeDocument/2006/relationships" xmlns:w="http://schemas.openxmlformats.org/wordprocessingml/2006/main" xmlns:w14="http://schemas.microsoft.com/office/word/2010/wordml" xmlns:w15="http://schemas.microsoft.com/office/word/2012/wordml" xmlns:w16cex="http://schemas.microsoft.com/office/word/2018/wordml/cex" xmlns:w16cid="http://schemas.microsoft.com/office/word/2016/wordml/cid" xmlns:w16="http://schemas.microsoft.com/office/word/2018/wordml" xmlns:w16du="http://schemas.microsoft.com/office/word/2023/wordml/word16du" xmlns:w16sdtdh="http://schemas.microsoft.com/office/word/2020/wordml/sdtdatahash" xmlns:w16se="http://schemas.microsoft.com/office/word/2015/wordml/symex" mc:Ignorable="w14 w15 w16se w16cid w16 w16cex w16sdtdh w16du">
+<w:styles xmlns:mc="http://schemas.openxmlformats.org/markup-compatibility/2006" xmlns:r="http://schemas.openxmlformats.org/officeDocument/2006/relationships" xmlns:w="http://schemas.openxmlformats.org/wordprocessingml/2006/main" xmlns:w14="http://schemas.microsoft.com/office/word/2010/wordml" xmlns:w15="http://schemas.microsoft.com/office/word/2012/wordml" xmlns:w16cex="http://schemas.microsoft.com/office/word/2018/wordml/cex" xmlns:w16cid="http://schemas.microsoft.com/office/word/2016/wordml/cid" xmlns:w16="http://schemas.microsoft.com/office/word/2018/wordml" xmlns:w16du="http://schemas.microsoft.com/office/word/2023/wordml/word16du" xmlns:w16sdtdh="http://schemas.microsoft.com/office/word/2020/wordml/sdtdatahash" xmlns:w16sdtfl="http://schemas.microsoft.com/office/word/2024/wordml/sdtformatlock" xmlns:w16se="http://schemas.microsoft.com/office/word/2015/wordml/symex" mc:Ignorable="w14 w15 w16se w16cid w16 w16cex w16sdtdh w16sdtfl w16du">
   <w:docDefaults>
     <w:rPrDefault>
       <w:rPr>
@@ -8352,7 +8385,6 @@
   <w:style w:type="character" w:default="1" w:styleId="DefaultParagraphFont">
     <w:name w:val="Default Paragraph Font"/>
     <w:uiPriority w:val="1"/>
-    <w:semiHidden/>
     <w:unhideWhenUsed/>
   </w:style>
   <w:style w:type="table" w:default="1" w:styleId="TableNormal">
@@ -8555,6 +8587,18 @@
     <w:link w:val="Footer"/>
     <w:uiPriority w:val="99"/>
     <w:rsid w:val="00DD1CFF"/>
+  </w:style>
+  <w:style w:type="character" w:styleId="FollowedHyperlink">
+    <w:name w:val="FollowedHyperlink"/>
+    <w:basedOn w:val="DefaultParagraphFont"/>
+    <w:uiPriority w:val="99"/>
+    <w:semiHidden/>
+    <w:unhideWhenUsed/>
+    <w:rsid w:val="00EB7801"/>
+    <w:rPr>
+      <w:color w:val="954F72" w:themeColor="followedHyperlink"/>
+      <w:u w:val="single"/>
+    </w:rPr>
   </w:style>
 </w:styles>
 </file>

</xml_diff>